<commit_message>
add offline data and share data
</commit_message>
<xml_diff>
--- a/4D GIS系统软件设计.docx
+++ b/4D GIS系统软件设计.docx
@@ -4630,9 +4630,7 @@
         </w:rPr>
         <w:t>编写目的</w:t>
       </w:r>
-      <w:bookmarkStart w:id="2" w:name="_GoBack"/>
       <w:bookmarkEnd w:id="1"/>
-      <w:bookmarkEnd w:id="2"/>
     </w:p>
     <w:p>
       <w:pPr>
@@ -4725,7 +4723,7 @@
         <w:pStyle w:val="2"/>
         <w:ind w:firstLine="151"/>
       </w:pPr>
-      <w:bookmarkStart w:id="3" w:name="_Toc23175252"/>
+      <w:bookmarkStart w:id="2" w:name="_Toc23175252"/>
       <w:r>
         <w:rPr>
           <w:rFonts w:hint="eastAsia"/>
@@ -4738,7 +4736,7 @@
         </w:rPr>
         <w:t>项目背景</w:t>
       </w:r>
-      <w:bookmarkEnd w:id="3"/>
+      <w:bookmarkEnd w:id="2"/>
     </w:p>
     <w:p>
       <w:pPr>
@@ -4812,7 +4810,7 @@
         <w:pStyle w:val="2"/>
         <w:ind w:firstLine="151"/>
       </w:pPr>
-      <w:bookmarkStart w:id="4" w:name="_Toc23175253"/>
+      <w:bookmarkStart w:id="3" w:name="_Toc23175253"/>
       <w:r>
         <w:rPr>
           <w:rFonts w:hint="eastAsia"/>
@@ -4825,7 +4823,7 @@
         </w:rPr>
         <w:t>设计目标</w:t>
       </w:r>
-      <w:bookmarkEnd w:id="4"/>
+      <w:bookmarkEnd w:id="3"/>
     </w:p>
     <w:p>
       <w:pPr>
@@ -4892,7 +4890,7 @@
         <w:pStyle w:val="2"/>
         <w:ind w:firstLine="151"/>
       </w:pPr>
-      <w:bookmarkStart w:id="5" w:name="_Toc23175254"/>
+      <w:bookmarkStart w:id="4" w:name="_Toc23175254"/>
       <w:r>
         <w:rPr>
           <w:rFonts w:hint="eastAsia"/>
@@ -4905,7 +4903,7 @@
         </w:rPr>
         <w:t>运行环境</w:t>
       </w:r>
-      <w:bookmarkEnd w:id="5"/>
+      <w:bookmarkEnd w:id="4"/>
     </w:p>
     <w:p>
       <w:pPr>
@@ -6061,7 +6059,7 @@
         <w:spacing w:before="120" w:after="120"/>
         <w:ind w:firstLine="151"/>
       </w:pPr>
-      <w:bookmarkStart w:id="6" w:name="_Toc23175255"/>
+      <w:bookmarkStart w:id="5" w:name="_Toc23175255"/>
       <w:r>
         <w:rPr>
           <w:rFonts w:hint="eastAsia"/>
@@ -6074,7 +6072,7 @@
         </w:rPr>
         <w:t>、技术路线</w:t>
       </w:r>
-      <w:bookmarkEnd w:id="6"/>
+      <w:bookmarkEnd w:id="5"/>
     </w:p>
     <w:p>
       <w:pPr>
@@ -6260,7 +6258,7 @@
         <w:pStyle w:val="1"/>
         <w:spacing w:before="120" w:after="120"/>
       </w:pPr>
-      <w:bookmarkStart w:id="7" w:name="_Toc23175256"/>
+      <w:bookmarkStart w:id="6" w:name="_Toc23175256"/>
       <w:r>
         <w:rPr>
           <w:rFonts w:hint="eastAsia"/>
@@ -6273,14 +6271,14 @@
         </w:rPr>
         <w:t>、数据结构设计</w:t>
       </w:r>
-      <w:bookmarkEnd w:id="7"/>
+      <w:bookmarkEnd w:id="6"/>
     </w:p>
     <w:p>
       <w:pPr>
         <w:pStyle w:val="2"/>
         <w:ind w:firstLine="151"/>
       </w:pPr>
-      <w:bookmarkStart w:id="8" w:name="_Toc23175257"/>
+      <w:bookmarkStart w:id="7" w:name="_Toc23175257"/>
       <w:r>
         <w:rPr>
           <w:rFonts w:hint="eastAsia"/>
@@ -6293,7 +6291,7 @@
         </w:rPr>
         <w:t>数据关系建模</w:t>
       </w:r>
-      <w:bookmarkEnd w:id="8"/>
+      <w:bookmarkEnd w:id="7"/>
     </w:p>
     <w:p>
       <w:pPr>
@@ -6374,7 +6372,7 @@
         <w:pStyle w:val="2"/>
         <w:ind w:firstLine="151"/>
       </w:pPr>
-      <w:bookmarkStart w:id="9" w:name="_Toc23175258"/>
+      <w:bookmarkStart w:id="8" w:name="_Toc23175258"/>
       <w:r>
         <w:t xml:space="preserve">3.2 </w:t>
       </w:r>
@@ -6384,14 +6382,14 @@
         </w:rPr>
         <w:t>数据结构建模</w:t>
       </w:r>
-      <w:bookmarkEnd w:id="9"/>
+      <w:bookmarkEnd w:id="8"/>
     </w:p>
     <w:p>
       <w:pPr>
         <w:pStyle w:val="3"/>
         <w:ind w:firstLine="281"/>
       </w:pPr>
-      <w:bookmarkStart w:id="10" w:name="_Toc23175259"/>
+      <w:bookmarkStart w:id="9" w:name="_Toc23175259"/>
       <w:r>
         <w:rPr>
           <w:rFonts w:hint="eastAsia"/>
@@ -6407,7 +6405,7 @@
         </w:rPr>
         <w:t>数据库表设计</w:t>
       </w:r>
-      <w:bookmarkEnd w:id="10"/>
+      <w:bookmarkEnd w:id="9"/>
     </w:p>
     <w:p>
       <w:pPr>
@@ -10221,8 +10219,8 @@
         <w:pStyle w:val="2"/>
         <w:ind w:firstLine="151"/>
       </w:pPr>
-      <w:bookmarkStart w:id="11" w:name="_Toc22916114"/>
-      <w:bookmarkStart w:id="12" w:name="_Toc23175260"/>
+      <w:bookmarkStart w:id="10" w:name="_Toc22916114"/>
+      <w:bookmarkStart w:id="11" w:name="_Toc23175260"/>
       <w:r>
         <w:rPr>
           <w:rFonts w:hint="eastAsia"/>
@@ -10238,8 +10236,8 @@
         </w:rPr>
         <w:t>数据库建模</w:t>
       </w:r>
+      <w:bookmarkEnd w:id="10"/>
       <w:bookmarkEnd w:id="11"/>
-      <w:bookmarkEnd w:id="12"/>
     </w:p>
     <w:p>
       <w:pPr>
@@ -10324,8 +10322,8 @@
         <w:pStyle w:val="1"/>
         <w:spacing w:before="120" w:after="120"/>
       </w:pPr>
-      <w:bookmarkStart w:id="13" w:name="_Toc22916115"/>
-      <w:bookmarkStart w:id="14" w:name="_Toc23175261"/>
+      <w:bookmarkStart w:id="12" w:name="_Toc22916115"/>
+      <w:bookmarkStart w:id="13" w:name="_Toc23175261"/>
       <w:r>
         <w:rPr>
           <w:rFonts w:hint="eastAsia"/>
@@ -10339,8 +10337,8 @@
         </w:rPr>
         <w:t>、功能设计</w:t>
       </w:r>
+      <w:bookmarkEnd w:id="12"/>
       <w:bookmarkEnd w:id="13"/>
-      <w:bookmarkEnd w:id="14"/>
     </w:p>
     <w:p>
       <w:pPr>
@@ -10348,8 +10346,8 @@
         <w:spacing w:before="120" w:after="120"/>
         <w:ind w:firstLine="151"/>
       </w:pPr>
-      <w:bookmarkStart w:id="15" w:name="_Toc22927087"/>
-      <w:bookmarkStart w:id="16" w:name="_Toc23175262"/>
+      <w:bookmarkStart w:id="14" w:name="_Toc22927087"/>
+      <w:bookmarkStart w:id="15" w:name="_Toc23175262"/>
       <w:r>
         <w:t xml:space="preserve">4.1 </w:t>
       </w:r>
@@ -10359,8 +10357,8 @@
         </w:rPr>
         <w:t>数据流图</w:t>
       </w:r>
+      <w:bookmarkEnd w:id="14"/>
       <w:bookmarkEnd w:id="15"/>
-      <w:bookmarkEnd w:id="16"/>
     </w:p>
     <w:p>
       <w:pPr>
@@ -10368,8 +10366,8 @@
         <w:spacing w:before="120" w:after="120"/>
         <w:ind w:firstLine="281"/>
       </w:pPr>
-      <w:bookmarkStart w:id="17" w:name="_Toc22927088"/>
-      <w:bookmarkStart w:id="18" w:name="_Toc23175263"/>
+      <w:bookmarkStart w:id="16" w:name="_Toc22927088"/>
+      <w:bookmarkStart w:id="17" w:name="_Toc23175263"/>
       <w:r>
         <w:t xml:space="preserve">4.1.1 </w:t>
       </w:r>
@@ -10388,8 +10386,8 @@
         </w:rPr>
         <w:t>层</w:t>
       </w:r>
+      <w:bookmarkEnd w:id="16"/>
       <w:bookmarkEnd w:id="17"/>
-      <w:bookmarkEnd w:id="18"/>
     </w:p>
     <w:p>
       <w:pPr>
@@ -10638,8 +10636,8 @@
         <w:spacing w:before="120" w:after="120"/>
         <w:ind w:firstLine="281"/>
       </w:pPr>
-      <w:bookmarkStart w:id="19" w:name="_Toc22927089"/>
-      <w:bookmarkStart w:id="20" w:name="_Toc23175264"/>
+      <w:bookmarkStart w:id="18" w:name="_Toc22927089"/>
+      <w:bookmarkStart w:id="19" w:name="_Toc23175264"/>
       <w:r>
         <w:lastRenderedPageBreak/>
         <w:t xml:space="preserve">4.1.2 </w:t>
@@ -10659,8 +10657,8 @@
         </w:rPr>
         <w:t>层</w:t>
       </w:r>
+      <w:bookmarkEnd w:id="18"/>
       <w:bookmarkEnd w:id="19"/>
-      <w:bookmarkEnd w:id="20"/>
     </w:p>
     <w:p>
       <w:pPr>
@@ -10788,8 +10786,8 @@
         <w:spacing w:before="120" w:after="120"/>
         <w:ind w:firstLine="281"/>
       </w:pPr>
-      <w:bookmarkStart w:id="21" w:name="_Toc22927090"/>
-      <w:bookmarkStart w:id="22" w:name="_Toc23175265"/>
+      <w:bookmarkStart w:id="20" w:name="_Toc22927090"/>
+      <w:bookmarkStart w:id="21" w:name="_Toc23175265"/>
       <w:r>
         <w:lastRenderedPageBreak/>
         <w:t xml:space="preserve">4.1.2 </w:t>
@@ -10809,8 +10807,8 @@
         </w:rPr>
         <w:t>层</w:t>
       </w:r>
+      <w:bookmarkEnd w:id="20"/>
       <w:bookmarkEnd w:id="21"/>
-      <w:bookmarkEnd w:id="22"/>
     </w:p>
     <w:p>
       <w:pPr>
@@ -10818,7 +10816,7 @@
         <w:spacing w:before="120" w:after="120"/>
         <w:ind w:firstLine="281"/>
       </w:pPr>
-      <w:bookmarkStart w:id="23" w:name="_Toc23175266"/>
+      <w:bookmarkStart w:id="22" w:name="_Toc23175266"/>
       <w:r>
         <w:t xml:space="preserve">4.1.2.1 </w:t>
       </w:r>
@@ -10828,7 +10826,7 @@
         </w:rPr>
         <w:t>即时查询模块</w:t>
       </w:r>
-      <w:bookmarkEnd w:id="23"/>
+      <w:bookmarkEnd w:id="22"/>
     </w:p>
     <w:p>
       <w:pPr>
@@ -10947,7 +10945,7 @@
         <w:spacing w:before="120" w:after="120"/>
         <w:ind w:firstLine="281"/>
       </w:pPr>
-      <w:bookmarkStart w:id="24" w:name="_Toc23175267"/>
+      <w:bookmarkStart w:id="23" w:name="_Toc23175267"/>
       <w:r>
         <w:lastRenderedPageBreak/>
         <w:t xml:space="preserve">4.1.2.2 </w:t>
@@ -10958,7 +10956,7 @@
         </w:rPr>
         <w:t>信息标记模块</w:t>
       </w:r>
-      <w:bookmarkEnd w:id="24"/>
+      <w:bookmarkEnd w:id="23"/>
     </w:p>
     <w:p>
       <w:pPr>
@@ -11068,7 +11066,7 @@
         <w:spacing w:before="120" w:after="120"/>
         <w:ind w:firstLine="281"/>
       </w:pPr>
-      <w:bookmarkStart w:id="25" w:name="_Toc23175268"/>
+      <w:bookmarkStart w:id="24" w:name="_Toc23175268"/>
       <w:r>
         <w:lastRenderedPageBreak/>
         <w:t xml:space="preserve">4.1.2.3 </w:t>
@@ -11079,7 +11077,7 @@
         </w:rPr>
         <w:t>图层保存与查看模块</w:t>
       </w:r>
-      <w:bookmarkEnd w:id="25"/>
+      <w:bookmarkEnd w:id="24"/>
     </w:p>
     <w:p>
       <w:pPr>
@@ -11189,7 +11187,7 @@
         <w:spacing w:before="120" w:after="120"/>
         <w:ind w:firstLine="281"/>
       </w:pPr>
-      <w:bookmarkStart w:id="26" w:name="_Toc23175269"/>
+      <w:bookmarkStart w:id="25" w:name="_Toc23175269"/>
       <w:r>
         <w:lastRenderedPageBreak/>
         <w:t>4.1.2.4</w:t>
@@ -11200,7 +11198,7 @@
         </w:rPr>
         <w:t>数据库管理模块</w:t>
       </w:r>
-      <w:bookmarkEnd w:id="26"/>
+      <w:bookmarkEnd w:id="25"/>
     </w:p>
     <w:p>
       <w:pPr>
@@ -11315,7 +11313,7 @@
         <w:spacing w:before="120" w:after="120"/>
         <w:ind w:firstLine="151"/>
       </w:pPr>
-      <w:bookmarkStart w:id="27" w:name="_Toc23175270"/>
+      <w:bookmarkStart w:id="26" w:name="_Toc23175270"/>
       <w:r>
         <w:rPr>
           <w:rFonts w:hint="eastAsia"/>
@@ -11331,14 +11329,14 @@
         </w:rPr>
         <w:t>功能实现</w:t>
       </w:r>
-      <w:bookmarkEnd w:id="27"/>
+      <w:bookmarkEnd w:id="26"/>
     </w:p>
     <w:p>
       <w:pPr>
         <w:pStyle w:val="3"/>
         <w:ind w:firstLine="281"/>
       </w:pPr>
-      <w:bookmarkStart w:id="28" w:name="_Toc23175271"/>
+      <w:bookmarkStart w:id="27" w:name="_Toc23175271"/>
       <w:r>
         <w:rPr>
           <w:rFonts w:hint="eastAsia"/>
@@ -11354,7 +11352,7 @@
         </w:rPr>
         <w:t>登录注册</w:t>
       </w:r>
-      <w:bookmarkEnd w:id="28"/>
+      <w:bookmarkEnd w:id="27"/>
     </w:p>
     <w:p>
       <w:pPr>
@@ -11551,7 +11549,7 @@
         <w:pStyle w:val="3"/>
         <w:ind w:firstLine="281"/>
       </w:pPr>
-      <w:bookmarkStart w:id="29" w:name="_Toc23175272"/>
+      <w:bookmarkStart w:id="28" w:name="_Toc23175272"/>
       <w:r>
         <w:rPr>
           <w:rFonts w:hint="eastAsia"/>
@@ -11567,7 +11565,7 @@
         </w:rPr>
         <w:t>视图切换</w:t>
       </w:r>
-      <w:bookmarkEnd w:id="29"/>
+      <w:bookmarkEnd w:id="28"/>
     </w:p>
     <w:p>
       <w:pPr>
@@ -12158,7 +12156,7 @@
         <w:pStyle w:val="3"/>
         <w:ind w:firstLine="281"/>
       </w:pPr>
-      <w:bookmarkStart w:id="30" w:name="_Toc23175273"/>
+      <w:bookmarkStart w:id="29" w:name="_Toc23175273"/>
       <w:r>
         <w:rPr>
           <w:rFonts w:hint="eastAsia"/>
@@ -12174,7 +12172,7 @@
         </w:rPr>
         <w:t>即时查询</w:t>
       </w:r>
-      <w:bookmarkEnd w:id="30"/>
+      <w:bookmarkEnd w:id="29"/>
     </w:p>
     <w:p>
       <w:pPr>
@@ -12844,7 +12842,7 @@
         <w:pStyle w:val="3"/>
         <w:ind w:firstLine="281"/>
       </w:pPr>
-      <w:bookmarkStart w:id="31" w:name="_Toc23175274"/>
+      <w:bookmarkStart w:id="30" w:name="_Toc23175274"/>
       <w:r>
         <w:rPr>
           <w:rFonts w:hint="eastAsia"/>
@@ -12860,7 +12858,7 @@
         </w:rPr>
         <w:t>离线数据同步</w:t>
       </w:r>
-      <w:bookmarkEnd w:id="31"/>
+      <w:bookmarkEnd w:id="30"/>
     </w:p>
     <w:p>
       <w:pPr>
@@ -13620,7 +13618,7 @@
         <w:pStyle w:val="3"/>
         <w:ind w:firstLine="281"/>
       </w:pPr>
-      <w:bookmarkStart w:id="32" w:name="_Toc23175275"/>
+      <w:bookmarkStart w:id="31" w:name="_Toc23175275"/>
       <w:r>
         <w:t xml:space="preserve">4.2.5 </w:t>
       </w:r>
@@ -13630,7 +13628,7 @@
         </w:rPr>
         <w:t>标记信息分享</w:t>
       </w:r>
-      <w:bookmarkEnd w:id="32"/>
+      <w:bookmarkEnd w:id="31"/>
     </w:p>
     <w:p>
       <w:pPr>
@@ -14581,7 +14579,7 @@
         <w:pStyle w:val="3"/>
         <w:ind w:firstLine="281"/>
       </w:pPr>
-      <w:bookmarkStart w:id="33" w:name="_Toc23175276"/>
+      <w:bookmarkStart w:id="32" w:name="_Toc23175276"/>
       <w:r>
         <w:rPr>
           <w:rFonts w:hint="eastAsia"/>
@@ -14597,7 +14595,7 @@
         </w:rPr>
         <w:t>信息标记</w:t>
       </w:r>
-      <w:bookmarkEnd w:id="33"/>
+      <w:bookmarkEnd w:id="32"/>
     </w:p>
     <w:p>
       <w:pPr>
@@ -14722,7 +14720,7 @@
         <w:pStyle w:val="3"/>
         <w:ind w:firstLine="281"/>
       </w:pPr>
-      <w:bookmarkStart w:id="34" w:name="_Toc23175277"/>
+      <w:bookmarkStart w:id="33" w:name="_Toc23175277"/>
       <w:r>
         <w:rPr>
           <w:rFonts w:hint="eastAsia"/>
@@ -14738,7 +14736,7 @@
         </w:rPr>
         <w:t>线路标记</w:t>
       </w:r>
-      <w:bookmarkEnd w:id="34"/>
+      <w:bookmarkEnd w:id="33"/>
     </w:p>
     <w:p>
       <w:pPr>
@@ -15275,7 +15273,7 @@
         <w:pStyle w:val="3"/>
         <w:ind w:firstLine="281"/>
       </w:pPr>
-      <w:bookmarkStart w:id="35" w:name="_Toc23175278"/>
+      <w:bookmarkStart w:id="34" w:name="_Toc23175278"/>
       <w:r>
         <w:rPr>
           <w:rFonts w:hint="eastAsia"/>
@@ -15300,7 +15298,7 @@
         </w:rPr>
         <w:t>图层保存与查看</w:t>
       </w:r>
-      <w:bookmarkEnd w:id="35"/>
+      <w:bookmarkEnd w:id="34"/>
     </w:p>
     <w:p>
       <w:pPr>
@@ -16156,7 +16154,7 @@
         <w:pStyle w:val="3"/>
         <w:ind w:firstLine="281"/>
       </w:pPr>
-      <w:bookmarkStart w:id="36" w:name="_Toc23175279"/>
+      <w:bookmarkStart w:id="35" w:name="_Toc23175279"/>
       <w:r>
         <w:rPr>
           <w:rFonts w:hint="eastAsia"/>
@@ -16181,7 +16179,7 @@
         </w:rPr>
         <w:t>信息发布</w:t>
       </w:r>
-      <w:bookmarkEnd w:id="36"/>
+      <w:bookmarkEnd w:id="35"/>
     </w:p>
     <w:p>
       <w:pPr>
@@ -16363,7 +16361,7 @@
         <w:pStyle w:val="1"/>
         <w:spacing w:before="120" w:after="120"/>
       </w:pPr>
-      <w:bookmarkStart w:id="37" w:name="_Toc23175280"/>
+      <w:bookmarkStart w:id="36" w:name="_Toc23175280"/>
       <w:r>
         <w:lastRenderedPageBreak/>
         <w:t>5</w:t>
@@ -16374,15 +16372,15 @@
         </w:rPr>
         <w:t>、界面设计</w:t>
       </w:r>
-      <w:bookmarkEnd w:id="37"/>
+      <w:bookmarkEnd w:id="36"/>
     </w:p>
     <w:p>
       <w:pPr>
         <w:pStyle w:val="2"/>
         <w:ind w:firstLine="151"/>
       </w:pPr>
-      <w:bookmarkStart w:id="38" w:name="_Toc22916130"/>
-      <w:bookmarkStart w:id="39" w:name="_Toc23175281"/>
+      <w:bookmarkStart w:id="37" w:name="_Toc22916130"/>
+      <w:bookmarkStart w:id="38" w:name="_Toc23175281"/>
       <w:r>
         <w:t xml:space="preserve">5.1 </w:t>
       </w:r>
@@ -16398,8 +16396,8 @@
       <w:r>
         <w:t>注册和密码找回界面</w:t>
       </w:r>
+      <w:bookmarkEnd w:id="37"/>
       <w:bookmarkEnd w:id="38"/>
-      <w:bookmarkEnd w:id="39"/>
     </w:p>
     <w:p>
       <w:pPr>
@@ -17680,8 +17678,8 @@
         <w:pStyle w:val="2"/>
         <w:ind w:firstLine="151"/>
       </w:pPr>
-      <w:bookmarkStart w:id="40" w:name="_Toc22916131"/>
-      <w:bookmarkStart w:id="41" w:name="_Toc23175282"/>
+      <w:bookmarkStart w:id="39" w:name="_Toc22916131"/>
+      <w:bookmarkStart w:id="40" w:name="_Toc23175282"/>
       <w:r>
         <w:lastRenderedPageBreak/>
         <w:t>5.2</w:t>
@@ -17689,8 +17687,8 @@
       <w:r>
         <w:t>主界面默认展示</w:t>
       </w:r>
+      <w:bookmarkEnd w:id="39"/>
       <w:bookmarkEnd w:id="40"/>
-      <w:bookmarkEnd w:id="41"/>
     </w:p>
     <w:p>
       <w:pPr>
@@ -17749,16 +17747,16 @@
         <w:pStyle w:val="2"/>
         <w:ind w:firstLine="151"/>
       </w:pPr>
-      <w:bookmarkStart w:id="42" w:name="_Toc22916132"/>
-      <w:bookmarkStart w:id="43" w:name="_Toc23175283"/>
+      <w:bookmarkStart w:id="41" w:name="_Toc22916132"/>
+      <w:bookmarkStart w:id="42" w:name="_Toc23175283"/>
       <w:r>
         <w:t xml:space="preserve">5.3 </w:t>
       </w:r>
       <w:r>
         <w:t>即时查询界面</w:t>
       </w:r>
+      <w:bookmarkEnd w:id="41"/>
       <w:bookmarkEnd w:id="42"/>
-      <w:bookmarkEnd w:id="43"/>
     </w:p>
     <w:p>
       <w:pPr>
@@ -17816,7 +17814,7 @@
       <w:pPr>
         <w:ind w:firstLine="480"/>
       </w:pPr>
-      <w:bookmarkStart w:id="44" w:name="_Toc22916133"/>
+      <w:bookmarkStart w:id="43" w:name="_Toc22916133"/>
       <w:r>
         <w:rPr>
           <w:rFonts w:hint="eastAsia"/>
@@ -18437,7 +18435,7 @@
         <w:pStyle w:val="2"/>
         <w:ind w:firstLine="151"/>
       </w:pPr>
-      <w:bookmarkStart w:id="45" w:name="_Toc23175284"/>
+      <w:bookmarkStart w:id="44" w:name="_Toc23175284"/>
       <w:r>
         <w:lastRenderedPageBreak/>
         <w:t xml:space="preserve">5.4 </w:t>
@@ -18445,8 +18443,8 @@
       <w:r>
         <w:t>数据上传界面</w:t>
       </w:r>
+      <w:bookmarkEnd w:id="43"/>
       <w:bookmarkEnd w:id="44"/>
-      <w:bookmarkEnd w:id="45"/>
     </w:p>
     <w:p>
       <w:pPr>
@@ -18504,7 +18502,7 @@
       <w:pPr>
         <w:ind w:firstLine="480"/>
       </w:pPr>
-      <w:bookmarkStart w:id="46" w:name="_Toc22916134"/>
+      <w:bookmarkStart w:id="45" w:name="_Toc22916134"/>
       <w:r>
         <w:t>数据上传界面</w:t>
       </w:r>
@@ -18862,7 +18860,7 @@
         <w:pStyle w:val="2"/>
         <w:ind w:firstLine="151"/>
       </w:pPr>
-      <w:bookmarkStart w:id="47" w:name="_Toc23175285"/>
+      <w:bookmarkStart w:id="46" w:name="_Toc23175285"/>
       <w:r>
         <w:lastRenderedPageBreak/>
         <w:t xml:space="preserve">5.5 </w:t>
@@ -18870,8 +18868,8 @@
       <w:r>
         <w:t>分享界面</w:t>
       </w:r>
+      <w:bookmarkEnd w:id="45"/>
       <w:bookmarkEnd w:id="46"/>
-      <w:bookmarkEnd w:id="47"/>
     </w:p>
     <w:p>
       <w:pPr>
@@ -18929,7 +18927,7 @@
       <w:pPr>
         <w:ind w:firstLine="480"/>
       </w:pPr>
-      <w:bookmarkStart w:id="48" w:name="_Toc22916135"/>
+      <w:bookmarkStart w:id="47" w:name="_Toc22916135"/>
       <w:r>
         <w:t>分享界面</w:t>
       </w:r>
@@ -19235,7 +19233,7 @@
         <w:pStyle w:val="2"/>
         <w:ind w:firstLine="151"/>
       </w:pPr>
-      <w:bookmarkStart w:id="49" w:name="_Toc23175286"/>
+      <w:bookmarkStart w:id="48" w:name="_Toc23175286"/>
       <w:r>
         <w:lastRenderedPageBreak/>
         <w:t xml:space="preserve">5.6 </w:t>
@@ -19258,8 +19256,8 @@
       <w:r>
         <w:t>界面</w:t>
       </w:r>
+      <w:bookmarkEnd w:id="47"/>
       <w:bookmarkEnd w:id="48"/>
-      <w:bookmarkEnd w:id="49"/>
     </w:p>
     <w:p>
       <w:pPr>
@@ -19369,7 +19367,7 @@
       <w:pPr>
         <w:ind w:firstLine="480"/>
       </w:pPr>
-      <w:bookmarkStart w:id="50" w:name="_Toc22916136"/>
+      <w:bookmarkStart w:id="49" w:name="_Toc22916136"/>
       <w:r>
         <w:t>添加标记</w:t>
       </w:r>
@@ -20381,7 +20379,7 @@
         <w:pStyle w:val="2"/>
         <w:ind w:firstLine="151"/>
       </w:pPr>
-      <w:bookmarkStart w:id="51" w:name="_Toc23175287"/>
+      <w:bookmarkStart w:id="50" w:name="_Toc23175287"/>
       <w:r>
         <w:lastRenderedPageBreak/>
         <w:t xml:space="preserve">5.7 </w:t>
@@ -20389,8 +20387,8 @@
       <w:r>
         <w:t>数据库管理界面</w:t>
       </w:r>
+      <w:bookmarkEnd w:id="49"/>
       <w:bookmarkEnd w:id="50"/>
-      <w:bookmarkEnd w:id="51"/>
     </w:p>
     <w:p>
       <w:pPr>
@@ -20605,7 +20603,7 @@
       <w:pPr>
         <w:ind w:firstLine="480"/>
       </w:pPr>
-      <w:bookmarkStart w:id="52" w:name="_Toc22916137"/>
+      <w:bookmarkStart w:id="51" w:name="_Toc22916137"/>
       <w:r>
         <w:t>数据库管理</w:t>
       </w:r>
@@ -21696,7 +21694,7 @@
         <w:pStyle w:val="2"/>
         <w:ind w:firstLine="151"/>
       </w:pPr>
-      <w:bookmarkStart w:id="53" w:name="_Toc23175288"/>
+      <w:bookmarkStart w:id="52" w:name="_Toc23175288"/>
       <w:r>
         <w:lastRenderedPageBreak/>
         <w:t xml:space="preserve">5.8 </w:t>
@@ -21704,8 +21702,8 @@
       <w:r>
         <w:t>个人信息修改界面</w:t>
       </w:r>
+      <w:bookmarkEnd w:id="51"/>
       <w:bookmarkEnd w:id="52"/>
-      <w:bookmarkEnd w:id="53"/>
     </w:p>
     <w:p>
       <w:pPr>
@@ -22364,11 +22362,8 @@
       <w:pPr>
         <w:pStyle w:val="1"/>
         <w:spacing w:before="120" w:after="120"/>
-        <w:rPr>
-          <w:rFonts w:hint="eastAsia"/>
-        </w:rPr>
-      </w:pPr>
-      <w:bookmarkStart w:id="54" w:name="_Toc23175289"/>
+      </w:pPr>
+      <w:bookmarkStart w:id="53" w:name="_Toc23175289"/>
       <w:r>
         <w:rPr>
           <w:rFonts w:hint="eastAsia"/>
@@ -22387,14 +22382,14 @@
         </w:rPr>
         <w:t>重要技术难点及解决方案</w:t>
       </w:r>
-      <w:bookmarkEnd w:id="54"/>
+      <w:bookmarkEnd w:id="53"/>
     </w:p>
     <w:p>
       <w:pPr>
         <w:pStyle w:val="2"/>
         <w:ind w:firstLine="151"/>
       </w:pPr>
-      <w:bookmarkStart w:id="55" w:name="_Toc23175290"/>
+      <w:bookmarkStart w:id="54" w:name="_Toc23175290"/>
       <w:r>
         <w:t>6.1</w:t>
       </w:r>
@@ -22404,14 +22399,14 @@
         </w:rPr>
         <w:t>登录注册</w:t>
       </w:r>
-      <w:bookmarkEnd w:id="55"/>
+      <w:bookmarkEnd w:id="54"/>
     </w:p>
     <w:p>
       <w:pPr>
         <w:pStyle w:val="2"/>
         <w:ind w:firstLine="151"/>
       </w:pPr>
-      <w:bookmarkStart w:id="56" w:name="_Toc23175291"/>
+      <w:bookmarkStart w:id="55" w:name="_Toc23175291"/>
       <w:r>
         <w:t xml:space="preserve">6.2 </w:t>
       </w:r>
@@ -22421,14 +22416,14 @@
         </w:rPr>
         <w:t>视图切换</w:t>
       </w:r>
-      <w:bookmarkEnd w:id="56"/>
+      <w:bookmarkEnd w:id="55"/>
     </w:p>
     <w:p>
       <w:pPr>
         <w:pStyle w:val="2"/>
         <w:ind w:firstLine="151"/>
       </w:pPr>
-      <w:bookmarkStart w:id="57" w:name="_Toc23175292"/>
+      <w:bookmarkStart w:id="56" w:name="_Toc23175292"/>
       <w:r>
         <w:rPr>
           <w:rFonts w:hint="eastAsia"/>
@@ -22444,14 +22439,14 @@
         </w:rPr>
         <w:t>即时查询</w:t>
       </w:r>
-      <w:bookmarkEnd w:id="57"/>
+      <w:bookmarkEnd w:id="56"/>
     </w:p>
     <w:p>
       <w:pPr>
         <w:pStyle w:val="2"/>
         <w:ind w:firstLine="151"/>
       </w:pPr>
-      <w:bookmarkStart w:id="58" w:name="_Toc23175293"/>
+      <w:bookmarkStart w:id="57" w:name="_Toc23175293"/>
       <w:r>
         <w:t xml:space="preserve">6.4 </w:t>
       </w:r>
@@ -22461,54 +22456,88 @@
         </w:rPr>
         <w:t>离线数据同步</w:t>
       </w:r>
+      <w:bookmarkEnd w:id="57"/>
+    </w:p>
+    <w:p>
+      <w:pPr>
+        <w:ind w:firstLineChars="0" w:firstLine="0"/>
+        <w:rPr>
+          <w:rFonts w:hint="eastAsia"/>
+          <w:b/>
+        </w:rPr>
+      </w:pPr>
+      <w:r>
+        <w:rPr>
+          <w:rFonts w:hint="eastAsia"/>
+          <w:b/>
+        </w:rPr>
+        <w:t>技术难点：</w:t>
+      </w:r>
+    </w:p>
+    <w:p>
+      <w:pPr>
+        <w:ind w:firstLine="480"/>
+      </w:pPr>
+      <w:r>
+        <w:rPr>
+          <w:rFonts w:hint="eastAsia"/>
+        </w:rPr>
+        <w:t>离线数据同步模块</w:t>
+      </w:r>
+      <w:r>
+        <w:rPr>
+          <w:rFonts w:hint="eastAsia"/>
+        </w:rPr>
+        <w:t>的难点在于</w:t>
+      </w:r>
+      <w:r>
+        <w:rPr>
+          <w:rFonts w:hint="eastAsia"/>
+        </w:rPr>
+        <w:t>本地数据同步时，</w:t>
+      </w:r>
+      <w:r>
+        <w:rPr>
+          <w:rFonts w:hint="eastAsia"/>
+        </w:rPr>
+        <w:t>本地数据库和服务器数据库中内容</w:t>
+      </w:r>
+      <w:r>
+        <w:rPr>
+          <w:rFonts w:hint="eastAsia"/>
+        </w:rPr>
+        <w:t>可能发生混乱，造成数据</w:t>
+      </w:r>
+      <w:r>
+        <w:rPr>
+          <w:rFonts w:hint="eastAsia"/>
+        </w:rPr>
+        <w:t>一致性</w:t>
+      </w:r>
+      <w:r>
+        <w:rPr>
+          <w:rFonts w:hint="eastAsia"/>
+        </w:rPr>
+        <w:t>问题。</w:t>
+      </w:r>
+    </w:p>
+    <w:p>
+      <w:pPr>
+        <w:ind w:firstLineChars="0" w:firstLine="0"/>
+        <w:rPr>
+          <w:rFonts w:hint="eastAsia"/>
+          <w:b/>
+        </w:rPr>
+      </w:pPr>
+      <w:r>
+        <w:rPr>
+          <w:rFonts w:hint="eastAsia"/>
+          <w:b/>
+        </w:rPr>
+        <w:t>解决方法：</w:t>
+      </w:r>
+      <w:bookmarkStart w:id="58" w:name="_GoBack"/>
       <w:bookmarkEnd w:id="58"/>
-    </w:p>
-    <w:p>
-      <w:pPr>
-        <w:ind w:firstLine="480"/>
-      </w:pPr>
-      <w:r>
-        <w:rPr>
-          <w:rFonts w:hint="eastAsia"/>
-        </w:rPr>
-        <w:t>离线数据同步模块</w:t>
-      </w:r>
-      <w:r>
-        <w:rPr>
-          <w:rFonts w:hint="eastAsia"/>
-        </w:rPr>
-        <w:t>的难点在于</w:t>
-      </w:r>
-      <w:r>
-        <w:rPr>
-          <w:rFonts w:hint="eastAsia"/>
-        </w:rPr>
-        <w:t>本地数据同步时，</w:t>
-      </w:r>
-      <w:r>
-        <w:rPr>
-          <w:rFonts w:hint="eastAsia"/>
-        </w:rPr>
-        <w:t>本地数据库和服务器数据库中内容</w:t>
-      </w:r>
-      <w:r>
-        <w:rPr>
-          <w:rFonts w:hint="eastAsia"/>
-        </w:rPr>
-        <w:t>可能发生混乱，造成数据</w:t>
-      </w:r>
-      <w:r>
-        <w:rPr>
-          <w:rFonts w:hint="eastAsia"/>
-        </w:rPr>
-        <w:t>一致性</w:t>
-      </w:r>
-      <w:r>
-        <w:rPr>
-          <w:rFonts w:hint="eastAsia"/>
-        </w:rPr>
-        <w:t>问题。</w:t>
-      </w:r>
     </w:p>
     <w:p>
       <w:pPr>
@@ -22606,6 +22635,7 @@
                 <w:rFonts w:hint="eastAsia"/>
                 <w:b/>
               </w:rPr>
+              <w:lastRenderedPageBreak/>
               <w:t>算法：</w:t>
             </w:r>
           </w:p>
@@ -22663,7 +22693,6 @@
                 <w:rFonts w:hint="eastAsia"/>
                 <w:b/>
               </w:rPr>
-              <w:lastRenderedPageBreak/>
               <w:t>输入：</w:t>
             </w:r>
           </w:p>
@@ -23321,6 +23350,22 @@
     </w:p>
     <w:p>
       <w:pPr>
+        <w:ind w:firstLineChars="0" w:firstLine="0"/>
+        <w:rPr>
+          <w:rFonts w:hint="eastAsia"/>
+          <w:b/>
+        </w:rPr>
+      </w:pPr>
+      <w:r>
+        <w:rPr>
+          <w:rFonts w:hint="eastAsia"/>
+          <w:b/>
+        </w:rPr>
+        <w:t>技术难点：</w:t>
+      </w:r>
+    </w:p>
+    <w:p>
+      <w:pPr>
         <w:ind w:firstLine="480"/>
       </w:pPr>
       <w:r>
@@ -23333,19 +23378,29 @@
         <w:rPr>
           <w:rFonts w:hint="eastAsia"/>
         </w:rPr>
-        <w:t>可以将选择的标记或线路发送给好友，或添加分享信息后分享至所选的第三方平台</w:t>
-      </w:r>
-      <w:r>
-        <w:rPr>
-          <w:rFonts w:hint="eastAsia"/>
-        </w:rPr>
-        <w:t>，其技术关键在于对服务器数据库的多次查询。</w:t>
+        <w:t>可以将选择的标记或线路发送给好友，或添加分享信息后分享至所选的第三方平台，其技术关键在于对服务器数据库的多次查询。</w:t>
       </w:r>
       <w:r>
         <w:rPr>
           <w:rFonts w:hint="eastAsia"/>
         </w:rPr>
         <w:t>此外，还要考虑网络状况等多项因素的影响。</w:t>
+      </w:r>
+    </w:p>
+    <w:p>
+      <w:pPr>
+        <w:ind w:firstLineChars="0" w:firstLine="0"/>
+        <w:rPr>
+          <w:rFonts w:hint="eastAsia"/>
+          <w:b/>
+        </w:rPr>
+      </w:pPr>
+      <w:r>
+        <w:rPr>
+          <w:rFonts w:hint="eastAsia"/>
+          <w:b/>
+        </w:rPr>
+        <w:t>解决方法：</w:t>
       </w:r>
     </w:p>
     <w:p>
@@ -23505,9 +23560,6 @@
           <w:p>
             <w:pPr>
               <w:ind w:firstLineChars="0" w:firstLine="0"/>
-              <w:rPr>
-                <w:rFonts w:hint="eastAsia"/>
-              </w:rPr>
             </w:pPr>
             <w:r>
               <w:rPr>
@@ -23573,6 +23625,7 @@
                 <w:rFonts w:hint="eastAsia"/>
                 <w:b/>
               </w:rPr>
+              <w:lastRenderedPageBreak/>
               <w:t>输出：</w:t>
             </w:r>
           </w:p>
@@ -23634,10 +23687,463 @@
             <w:pPr>
               <w:ind w:firstLineChars="0" w:firstLine="0"/>
               <w:jc w:val="center"/>
-              <w:rPr>
-                <w:rFonts w:hint="eastAsia"/>
-              </w:rPr>
-            </w:pPr>
+            </w:pPr>
+          </w:p>
+          <w:p>
+            <w:pPr>
+              <w:ind w:firstLineChars="0" w:firstLine="0"/>
+              <w:jc w:val="center"/>
+            </w:pPr>
+            <w:r>
+              <w:rPr>
+                <w:rFonts w:hint="eastAsia"/>
+              </w:rPr>
+              <w:t>2</w:t>
+            </w:r>
+            <w:r>
+              <w:rPr>
+                <w:rFonts w:hint="eastAsia"/>
+              </w:rPr>
+              <w:t>：</w:t>
+            </w:r>
+          </w:p>
+          <w:p>
+            <w:pPr>
+              <w:ind w:firstLineChars="0" w:firstLine="0"/>
+              <w:jc w:val="center"/>
+            </w:pPr>
+            <w:r>
+              <w:rPr>
+                <w:rFonts w:hint="eastAsia"/>
+              </w:rPr>
+              <w:t>3</w:t>
+            </w:r>
+            <w:r>
+              <w:rPr>
+                <w:rFonts w:hint="eastAsia"/>
+              </w:rPr>
+              <w:t>：</w:t>
+            </w:r>
+          </w:p>
+          <w:p>
+            <w:pPr>
+              <w:ind w:firstLineChars="0" w:firstLine="0"/>
+              <w:jc w:val="center"/>
+            </w:pPr>
+            <w:r>
+              <w:rPr>
+                <w:rFonts w:hint="eastAsia"/>
+              </w:rPr>
+              <w:t>4</w:t>
+            </w:r>
+            <w:r>
+              <w:rPr>
+                <w:rFonts w:hint="eastAsia"/>
+              </w:rPr>
+              <w:t>：</w:t>
+            </w:r>
+          </w:p>
+          <w:p>
+            <w:pPr>
+              <w:ind w:firstLineChars="0" w:firstLine="0"/>
+              <w:jc w:val="center"/>
+            </w:pPr>
+            <w:r>
+              <w:rPr>
+                <w:rFonts w:hint="eastAsia"/>
+              </w:rPr>
+              <w:t>5</w:t>
+            </w:r>
+            <w:r>
+              <w:rPr>
+                <w:rFonts w:hint="eastAsia"/>
+              </w:rPr>
+              <w:t>：</w:t>
+            </w:r>
+          </w:p>
+          <w:p>
+            <w:pPr>
+              <w:ind w:firstLineChars="0" w:firstLine="0"/>
+              <w:jc w:val="center"/>
+            </w:pPr>
+            <w:r>
+              <w:rPr>
+                <w:rFonts w:hint="eastAsia"/>
+              </w:rPr>
+              <w:t>6</w:t>
+            </w:r>
+            <w:r>
+              <w:rPr>
+                <w:rFonts w:hint="eastAsia"/>
+              </w:rPr>
+              <w:t>：</w:t>
+            </w:r>
+          </w:p>
+          <w:p>
+            <w:pPr>
+              <w:ind w:firstLineChars="0" w:firstLine="0"/>
+              <w:jc w:val="center"/>
+            </w:pPr>
+            <w:r>
+              <w:rPr>
+                <w:rFonts w:hint="eastAsia"/>
+              </w:rPr>
+              <w:t>7</w:t>
+            </w:r>
+            <w:r>
+              <w:rPr>
+                <w:rFonts w:hint="eastAsia"/>
+              </w:rPr>
+              <w:t>：</w:t>
+            </w:r>
+          </w:p>
+          <w:p>
+            <w:pPr>
+              <w:ind w:firstLineChars="0" w:firstLine="0"/>
+              <w:jc w:val="center"/>
+            </w:pPr>
+            <w:r>
+              <w:rPr>
+                <w:rFonts w:hint="eastAsia"/>
+              </w:rPr>
+              <w:t>8</w:t>
+            </w:r>
+            <w:r>
+              <w:rPr>
+                <w:rFonts w:hint="eastAsia"/>
+              </w:rPr>
+              <w:t>：</w:t>
+            </w:r>
+          </w:p>
+          <w:p>
+            <w:pPr>
+              <w:ind w:firstLineChars="0" w:firstLine="0"/>
+              <w:jc w:val="center"/>
+            </w:pPr>
+            <w:r>
+              <w:rPr>
+                <w:rFonts w:hint="eastAsia"/>
+              </w:rPr>
+              <w:t>9</w:t>
+            </w:r>
+            <w:r>
+              <w:rPr>
+                <w:rFonts w:hint="eastAsia"/>
+              </w:rPr>
+              <w:t>：</w:t>
+            </w:r>
+          </w:p>
+          <w:p>
+            <w:pPr>
+              <w:ind w:firstLineChars="0" w:firstLine="0"/>
+              <w:jc w:val="center"/>
+            </w:pPr>
+            <w:r>
+              <w:rPr>
+                <w:rFonts w:hint="eastAsia"/>
+              </w:rPr>
+              <w:t>10</w:t>
+            </w:r>
+            <w:r>
+              <w:rPr>
+                <w:rFonts w:hint="eastAsia"/>
+              </w:rPr>
+              <w:t>：</w:t>
+            </w:r>
+          </w:p>
+          <w:p>
+            <w:pPr>
+              <w:ind w:firstLineChars="0" w:firstLine="0"/>
+              <w:jc w:val="center"/>
+            </w:pPr>
+            <w:r>
+              <w:rPr>
+                <w:rFonts w:hint="eastAsia"/>
+              </w:rPr>
+              <w:t>1</w:t>
+            </w:r>
+            <w:r>
+              <w:t>1</w:t>
+            </w:r>
+            <w:r>
+              <w:rPr>
+                <w:rFonts w:hint="eastAsia"/>
+              </w:rPr>
+              <w:t>：</w:t>
+            </w:r>
+          </w:p>
+          <w:p>
+            <w:pPr>
+              <w:ind w:firstLineChars="0" w:firstLine="0"/>
+              <w:jc w:val="center"/>
+            </w:pPr>
+            <w:r>
+              <w:rPr>
+                <w:rFonts w:hint="eastAsia"/>
+              </w:rPr>
+              <w:t>1</w:t>
+            </w:r>
+            <w:r>
+              <w:t>2</w:t>
+            </w:r>
+            <w:r>
+              <w:rPr>
+                <w:rFonts w:hint="eastAsia"/>
+              </w:rPr>
+              <w:t>：</w:t>
+            </w:r>
+          </w:p>
+          <w:p>
+            <w:pPr>
+              <w:ind w:firstLineChars="0" w:firstLine="0"/>
+              <w:jc w:val="center"/>
+            </w:pPr>
+            <w:r>
+              <w:rPr>
+                <w:rFonts w:hint="eastAsia"/>
+              </w:rPr>
+              <w:t>1</w:t>
+            </w:r>
+            <w:r>
+              <w:t>3</w:t>
+            </w:r>
+            <w:r>
+              <w:rPr>
+                <w:rFonts w:hint="eastAsia"/>
+              </w:rPr>
+              <w:t>：</w:t>
+            </w:r>
+          </w:p>
+          <w:p>
+            <w:pPr>
+              <w:ind w:firstLineChars="0" w:firstLine="0"/>
+              <w:jc w:val="center"/>
+            </w:pPr>
+            <w:r>
+              <w:rPr>
+                <w:rFonts w:hint="eastAsia"/>
+              </w:rPr>
+              <w:t>1</w:t>
+            </w:r>
+            <w:r>
+              <w:t>4</w:t>
+            </w:r>
+            <w:r>
+              <w:rPr>
+                <w:rFonts w:hint="eastAsia"/>
+              </w:rPr>
+              <w:t>：</w:t>
+            </w:r>
+          </w:p>
+          <w:p>
+            <w:pPr>
+              <w:ind w:firstLineChars="0" w:firstLine="0"/>
+              <w:jc w:val="center"/>
+            </w:pPr>
+            <w:r>
+              <w:rPr>
+                <w:rFonts w:hint="eastAsia"/>
+              </w:rPr>
+              <w:t>1</w:t>
+            </w:r>
+            <w:r>
+              <w:t>5</w:t>
+            </w:r>
+            <w:r>
+              <w:rPr>
+                <w:rFonts w:hint="eastAsia"/>
+              </w:rPr>
+              <w:t>：</w:t>
+            </w:r>
+          </w:p>
+          <w:p>
+            <w:pPr>
+              <w:ind w:firstLineChars="0" w:firstLine="0"/>
+              <w:jc w:val="center"/>
+            </w:pPr>
+            <w:r>
+              <w:rPr>
+                <w:rFonts w:hint="eastAsia"/>
+              </w:rPr>
+              <w:t>1</w:t>
+            </w:r>
+            <w:r>
+              <w:t>6</w:t>
+            </w:r>
+            <w:r>
+              <w:rPr>
+                <w:rFonts w:hint="eastAsia"/>
+              </w:rPr>
+              <w:t>：</w:t>
+            </w:r>
+          </w:p>
+          <w:p>
+            <w:pPr>
+              <w:ind w:firstLineChars="0" w:firstLine="0"/>
+              <w:jc w:val="center"/>
+            </w:pPr>
+            <w:r>
+              <w:rPr>
+                <w:rFonts w:hint="eastAsia"/>
+              </w:rPr>
+              <w:t>1</w:t>
+            </w:r>
+            <w:r>
+              <w:t>7</w:t>
+            </w:r>
+            <w:r>
+              <w:rPr>
+                <w:rFonts w:hint="eastAsia"/>
+              </w:rPr>
+              <w:t>：</w:t>
+            </w:r>
+          </w:p>
+          <w:p>
+            <w:pPr>
+              <w:ind w:firstLineChars="0" w:firstLine="0"/>
+              <w:jc w:val="center"/>
+            </w:pPr>
+            <w:r>
+              <w:rPr>
+                <w:rFonts w:hint="eastAsia"/>
+              </w:rPr>
+              <w:t>1</w:t>
+            </w:r>
+            <w:r>
+              <w:t>8</w:t>
+            </w:r>
+            <w:r>
+              <w:rPr>
+                <w:rFonts w:hint="eastAsia"/>
+              </w:rPr>
+              <w:t>：</w:t>
+            </w:r>
+          </w:p>
+          <w:p>
+            <w:pPr>
+              <w:ind w:firstLineChars="0" w:firstLine="0"/>
+              <w:jc w:val="center"/>
+            </w:pPr>
+            <w:r>
+              <w:rPr>
+                <w:rFonts w:hint="eastAsia"/>
+              </w:rPr>
+              <w:t>1</w:t>
+            </w:r>
+            <w:r>
+              <w:t>9</w:t>
+            </w:r>
+            <w:r>
+              <w:rPr>
+                <w:rFonts w:hint="eastAsia"/>
+              </w:rPr>
+              <w:t>：</w:t>
+            </w:r>
+          </w:p>
+          <w:p>
+            <w:pPr>
+              <w:ind w:firstLineChars="0" w:firstLine="0"/>
+              <w:jc w:val="center"/>
+            </w:pPr>
+            <w:r>
+              <w:rPr>
+                <w:rFonts w:hint="eastAsia"/>
+              </w:rPr>
+              <w:t>2</w:t>
+            </w:r>
+            <w:r>
+              <w:t>0</w:t>
+            </w:r>
+            <w:r>
+              <w:rPr>
+                <w:rFonts w:hint="eastAsia"/>
+              </w:rPr>
+              <w:t>：</w:t>
+            </w:r>
+          </w:p>
+          <w:p>
+            <w:pPr>
+              <w:ind w:firstLineChars="0" w:firstLine="0"/>
+              <w:jc w:val="center"/>
+            </w:pPr>
+            <w:r>
+              <w:rPr>
+                <w:rFonts w:hint="eastAsia"/>
+              </w:rPr>
+              <w:t>2</w:t>
+            </w:r>
+            <w:r>
+              <w:t>1</w:t>
+            </w:r>
+            <w:r>
+              <w:rPr>
+                <w:rFonts w:hint="eastAsia"/>
+              </w:rPr>
+              <w:t>：</w:t>
+            </w:r>
+          </w:p>
+          <w:p>
+            <w:pPr>
+              <w:ind w:firstLineChars="0" w:firstLine="0"/>
+              <w:jc w:val="center"/>
+            </w:pPr>
+            <w:r>
+              <w:rPr>
+                <w:rFonts w:hint="eastAsia"/>
+              </w:rPr>
+              <w:t>2</w:t>
+            </w:r>
+            <w:r>
+              <w:t>2</w:t>
+            </w:r>
+            <w:r>
+              <w:rPr>
+                <w:rFonts w:hint="eastAsia"/>
+              </w:rPr>
+              <w:t>：</w:t>
+            </w:r>
+          </w:p>
+          <w:p>
+            <w:pPr>
+              <w:ind w:firstLineChars="0" w:firstLine="0"/>
+              <w:jc w:val="center"/>
+            </w:pPr>
+            <w:r>
+              <w:rPr>
+                <w:rFonts w:hint="eastAsia"/>
+              </w:rPr>
+              <w:t>2</w:t>
+            </w:r>
+            <w:r>
+              <w:t>3</w:t>
+            </w:r>
+            <w:r>
+              <w:rPr>
+                <w:rFonts w:hint="eastAsia"/>
+              </w:rPr>
+              <w:t>：</w:t>
+            </w:r>
+          </w:p>
+          <w:p>
+            <w:pPr>
+              <w:ind w:firstLineChars="0" w:firstLine="0"/>
+              <w:jc w:val="center"/>
+            </w:pPr>
+            <w:r>
+              <w:rPr>
+                <w:rFonts w:hint="eastAsia"/>
+              </w:rPr>
+              <w:t>2</w:t>
+            </w:r>
+            <w:r>
+              <w:t>4</w:t>
+            </w:r>
+            <w:r>
+              <w:rPr>
+                <w:rFonts w:hint="eastAsia"/>
+              </w:rPr>
+              <w:t>：</w:t>
+            </w:r>
           </w:p>
           <w:p>
             <w:pPr>
@@ -23652,6 +24158,9 @@
               <w:t>2</w:t>
             </w:r>
             <w:r>
+              <w:t>5</w:t>
+            </w:r>
+            <w:r>
               <w:rPr>
                 <w:rFonts w:hint="eastAsia"/>
               </w:rPr>
@@ -23667,7 +24176,10 @@
               <w:rPr>
                 <w:rFonts w:hint="eastAsia"/>
               </w:rPr>
-              <w:t>3</w:t>
+              <w:t>2</w:t>
+            </w:r>
+            <w:r>
+              <w:t>6</w:t>
             </w:r>
             <w:r>
               <w:rPr>
@@ -23680,471 +24192,6 @@
             <w:pPr>
               <w:ind w:firstLineChars="0" w:firstLine="0"/>
               <w:jc w:val="center"/>
-            </w:pPr>
-            <w:r>
-              <w:rPr>
-                <w:rFonts w:hint="eastAsia"/>
-              </w:rPr>
-              <w:t>4</w:t>
-            </w:r>
-            <w:r>
-              <w:rPr>
-                <w:rFonts w:hint="eastAsia"/>
-              </w:rPr>
-              <w:t>：</w:t>
-            </w:r>
-          </w:p>
-          <w:p>
-            <w:pPr>
-              <w:ind w:firstLineChars="0" w:firstLine="0"/>
-              <w:jc w:val="center"/>
-            </w:pPr>
-            <w:r>
-              <w:rPr>
-                <w:rFonts w:hint="eastAsia"/>
-              </w:rPr>
-              <w:t>5</w:t>
-            </w:r>
-            <w:r>
-              <w:rPr>
-                <w:rFonts w:hint="eastAsia"/>
-              </w:rPr>
-              <w:t>：</w:t>
-            </w:r>
-          </w:p>
-          <w:p>
-            <w:pPr>
-              <w:ind w:firstLineChars="0" w:firstLine="0"/>
-              <w:jc w:val="center"/>
-            </w:pPr>
-            <w:r>
-              <w:rPr>
-                <w:rFonts w:hint="eastAsia"/>
-              </w:rPr>
-              <w:t>6</w:t>
-            </w:r>
-            <w:r>
-              <w:rPr>
-                <w:rFonts w:hint="eastAsia"/>
-              </w:rPr>
-              <w:t>：</w:t>
-            </w:r>
-          </w:p>
-          <w:p>
-            <w:pPr>
-              <w:ind w:firstLineChars="0" w:firstLine="0"/>
-              <w:jc w:val="center"/>
-            </w:pPr>
-            <w:r>
-              <w:rPr>
-                <w:rFonts w:hint="eastAsia"/>
-              </w:rPr>
-              <w:t>7</w:t>
-            </w:r>
-            <w:r>
-              <w:rPr>
-                <w:rFonts w:hint="eastAsia"/>
-              </w:rPr>
-              <w:t>：</w:t>
-            </w:r>
-          </w:p>
-          <w:p>
-            <w:pPr>
-              <w:ind w:firstLineChars="0" w:firstLine="0"/>
-              <w:jc w:val="center"/>
-            </w:pPr>
-            <w:r>
-              <w:rPr>
-                <w:rFonts w:hint="eastAsia"/>
-              </w:rPr>
-              <w:t>8</w:t>
-            </w:r>
-            <w:r>
-              <w:rPr>
-                <w:rFonts w:hint="eastAsia"/>
-              </w:rPr>
-              <w:t>：</w:t>
-            </w:r>
-          </w:p>
-          <w:p>
-            <w:pPr>
-              <w:ind w:firstLineChars="0" w:firstLine="0"/>
-              <w:jc w:val="center"/>
-            </w:pPr>
-            <w:r>
-              <w:rPr>
-                <w:rFonts w:hint="eastAsia"/>
-              </w:rPr>
-              <w:t>9</w:t>
-            </w:r>
-            <w:r>
-              <w:rPr>
-                <w:rFonts w:hint="eastAsia"/>
-              </w:rPr>
-              <w:t>：</w:t>
-            </w:r>
-          </w:p>
-          <w:p>
-            <w:pPr>
-              <w:ind w:firstLineChars="0" w:firstLine="0"/>
-              <w:jc w:val="center"/>
-            </w:pPr>
-            <w:r>
-              <w:rPr>
-                <w:rFonts w:hint="eastAsia"/>
-              </w:rPr>
-              <w:t>10</w:t>
-            </w:r>
-            <w:r>
-              <w:rPr>
-                <w:rFonts w:hint="eastAsia"/>
-              </w:rPr>
-              <w:t>：</w:t>
-            </w:r>
-          </w:p>
-          <w:p>
-            <w:pPr>
-              <w:ind w:firstLineChars="0" w:firstLine="0"/>
-              <w:jc w:val="center"/>
-            </w:pPr>
-            <w:r>
-              <w:rPr>
-                <w:rFonts w:hint="eastAsia"/>
-              </w:rPr>
-              <w:t>1</w:t>
-            </w:r>
-            <w:r>
-              <w:t>1</w:t>
-            </w:r>
-            <w:r>
-              <w:rPr>
-                <w:rFonts w:hint="eastAsia"/>
-              </w:rPr>
-              <w:t>：</w:t>
-            </w:r>
-          </w:p>
-          <w:p>
-            <w:pPr>
-              <w:ind w:firstLineChars="0" w:firstLine="0"/>
-              <w:jc w:val="center"/>
-            </w:pPr>
-            <w:r>
-              <w:rPr>
-                <w:rFonts w:hint="eastAsia"/>
-              </w:rPr>
-              <w:t>1</w:t>
-            </w:r>
-            <w:r>
-              <w:t>2</w:t>
-            </w:r>
-            <w:r>
-              <w:rPr>
-                <w:rFonts w:hint="eastAsia"/>
-              </w:rPr>
-              <w:t>：</w:t>
-            </w:r>
-          </w:p>
-          <w:p>
-            <w:pPr>
-              <w:ind w:firstLineChars="0" w:firstLine="0"/>
-              <w:jc w:val="center"/>
-            </w:pPr>
-            <w:r>
-              <w:rPr>
-                <w:rFonts w:hint="eastAsia"/>
-              </w:rPr>
-              <w:t>1</w:t>
-            </w:r>
-            <w:r>
-              <w:t>3</w:t>
-            </w:r>
-            <w:r>
-              <w:rPr>
-                <w:rFonts w:hint="eastAsia"/>
-              </w:rPr>
-              <w:t>：</w:t>
-            </w:r>
-          </w:p>
-          <w:p>
-            <w:pPr>
-              <w:ind w:firstLineChars="0" w:firstLine="0"/>
-              <w:jc w:val="center"/>
-            </w:pPr>
-            <w:r>
-              <w:rPr>
-                <w:rFonts w:hint="eastAsia"/>
-              </w:rPr>
-              <w:t>1</w:t>
-            </w:r>
-            <w:r>
-              <w:t>4</w:t>
-            </w:r>
-            <w:r>
-              <w:rPr>
-                <w:rFonts w:hint="eastAsia"/>
-              </w:rPr>
-              <w:t>：</w:t>
-            </w:r>
-          </w:p>
-          <w:p>
-            <w:pPr>
-              <w:ind w:firstLineChars="0" w:firstLine="0"/>
-              <w:jc w:val="center"/>
-            </w:pPr>
-            <w:r>
-              <w:rPr>
-                <w:rFonts w:hint="eastAsia"/>
-              </w:rPr>
-              <w:t>1</w:t>
-            </w:r>
-            <w:r>
-              <w:t>5</w:t>
-            </w:r>
-            <w:r>
-              <w:rPr>
-                <w:rFonts w:hint="eastAsia"/>
-              </w:rPr>
-              <w:t>：</w:t>
-            </w:r>
-          </w:p>
-          <w:p>
-            <w:pPr>
-              <w:ind w:firstLineChars="0" w:firstLine="0"/>
-              <w:jc w:val="center"/>
-            </w:pPr>
-            <w:r>
-              <w:rPr>
-                <w:rFonts w:hint="eastAsia"/>
-              </w:rPr>
-              <w:t>1</w:t>
-            </w:r>
-            <w:r>
-              <w:t>6</w:t>
-            </w:r>
-            <w:r>
-              <w:rPr>
-                <w:rFonts w:hint="eastAsia"/>
-              </w:rPr>
-              <w:t>：</w:t>
-            </w:r>
-          </w:p>
-          <w:p>
-            <w:pPr>
-              <w:ind w:firstLineChars="0" w:firstLine="0"/>
-              <w:jc w:val="center"/>
-            </w:pPr>
-            <w:r>
-              <w:rPr>
-                <w:rFonts w:hint="eastAsia"/>
-              </w:rPr>
-              <w:t>1</w:t>
-            </w:r>
-            <w:r>
-              <w:t>7</w:t>
-            </w:r>
-            <w:r>
-              <w:rPr>
-                <w:rFonts w:hint="eastAsia"/>
-              </w:rPr>
-              <w:t>：</w:t>
-            </w:r>
-          </w:p>
-          <w:p>
-            <w:pPr>
-              <w:ind w:firstLineChars="0" w:firstLine="0"/>
-              <w:jc w:val="center"/>
-            </w:pPr>
-            <w:r>
-              <w:rPr>
-                <w:rFonts w:hint="eastAsia"/>
-              </w:rPr>
-              <w:t>1</w:t>
-            </w:r>
-            <w:r>
-              <w:t>8</w:t>
-            </w:r>
-            <w:r>
-              <w:rPr>
-                <w:rFonts w:hint="eastAsia"/>
-              </w:rPr>
-              <w:t>：</w:t>
-            </w:r>
-          </w:p>
-          <w:p>
-            <w:pPr>
-              <w:ind w:firstLineChars="0" w:firstLine="0"/>
-              <w:jc w:val="center"/>
-            </w:pPr>
-            <w:r>
-              <w:rPr>
-                <w:rFonts w:hint="eastAsia"/>
-              </w:rPr>
-              <w:t>1</w:t>
-            </w:r>
-            <w:r>
-              <w:t>9</w:t>
-            </w:r>
-            <w:r>
-              <w:rPr>
-                <w:rFonts w:hint="eastAsia"/>
-              </w:rPr>
-              <w:t>：</w:t>
-            </w:r>
-          </w:p>
-          <w:p>
-            <w:pPr>
-              <w:ind w:firstLineChars="0" w:firstLine="0"/>
-              <w:jc w:val="center"/>
-            </w:pPr>
-            <w:r>
-              <w:rPr>
-                <w:rFonts w:hint="eastAsia"/>
-              </w:rPr>
-              <w:t>2</w:t>
-            </w:r>
-            <w:r>
-              <w:t>0</w:t>
-            </w:r>
-            <w:r>
-              <w:rPr>
-                <w:rFonts w:hint="eastAsia"/>
-              </w:rPr>
-              <w:t>：</w:t>
-            </w:r>
-          </w:p>
-          <w:p>
-            <w:pPr>
-              <w:ind w:firstLineChars="0" w:firstLine="0"/>
-              <w:jc w:val="center"/>
-            </w:pPr>
-            <w:r>
-              <w:rPr>
-                <w:rFonts w:hint="eastAsia"/>
-              </w:rPr>
-              <w:t>2</w:t>
-            </w:r>
-            <w:r>
-              <w:t>1</w:t>
-            </w:r>
-            <w:r>
-              <w:rPr>
-                <w:rFonts w:hint="eastAsia"/>
-              </w:rPr>
-              <w:t>：</w:t>
-            </w:r>
-          </w:p>
-          <w:p>
-            <w:pPr>
-              <w:ind w:firstLineChars="0" w:firstLine="0"/>
-              <w:jc w:val="center"/>
-            </w:pPr>
-            <w:r>
-              <w:rPr>
-                <w:rFonts w:hint="eastAsia"/>
-              </w:rPr>
-              <w:t>2</w:t>
-            </w:r>
-            <w:r>
-              <w:t>2</w:t>
-            </w:r>
-            <w:r>
-              <w:rPr>
-                <w:rFonts w:hint="eastAsia"/>
-              </w:rPr>
-              <w:t>：</w:t>
-            </w:r>
-          </w:p>
-          <w:p>
-            <w:pPr>
-              <w:ind w:firstLineChars="0" w:firstLine="0"/>
-              <w:jc w:val="center"/>
-            </w:pPr>
-            <w:r>
-              <w:rPr>
-                <w:rFonts w:hint="eastAsia"/>
-              </w:rPr>
-              <w:t>2</w:t>
-            </w:r>
-            <w:r>
-              <w:t>3</w:t>
-            </w:r>
-            <w:r>
-              <w:rPr>
-                <w:rFonts w:hint="eastAsia"/>
-              </w:rPr>
-              <w:t>：</w:t>
-            </w:r>
-          </w:p>
-          <w:p>
-            <w:pPr>
-              <w:ind w:firstLineChars="0" w:firstLine="0"/>
-              <w:jc w:val="center"/>
-            </w:pPr>
-            <w:r>
-              <w:rPr>
-                <w:rFonts w:hint="eastAsia"/>
-              </w:rPr>
-              <w:t>2</w:t>
-            </w:r>
-            <w:r>
-              <w:t>4</w:t>
-            </w:r>
-            <w:r>
-              <w:rPr>
-                <w:rFonts w:hint="eastAsia"/>
-              </w:rPr>
-              <w:t>：</w:t>
-            </w:r>
-          </w:p>
-          <w:p>
-            <w:pPr>
-              <w:ind w:firstLineChars="0" w:firstLine="0"/>
-              <w:jc w:val="center"/>
-            </w:pPr>
-            <w:r>
-              <w:rPr>
-                <w:rFonts w:hint="eastAsia"/>
-              </w:rPr>
-              <w:t>2</w:t>
-            </w:r>
-            <w:r>
-              <w:t>5</w:t>
-            </w:r>
-            <w:r>
-              <w:rPr>
-                <w:rFonts w:hint="eastAsia"/>
-              </w:rPr>
-              <w:t>：</w:t>
-            </w:r>
-          </w:p>
-          <w:p>
-            <w:pPr>
-              <w:ind w:firstLineChars="0" w:firstLine="0"/>
-              <w:jc w:val="center"/>
-            </w:pPr>
-            <w:r>
-              <w:rPr>
-                <w:rFonts w:hint="eastAsia"/>
-              </w:rPr>
-              <w:t>2</w:t>
-            </w:r>
-            <w:r>
-              <w:t>6</w:t>
-            </w:r>
-            <w:r>
-              <w:rPr>
-                <w:rFonts w:hint="eastAsia"/>
-              </w:rPr>
-              <w:t>：</w:t>
-            </w:r>
-          </w:p>
-          <w:p>
-            <w:pPr>
-              <w:ind w:firstLineChars="0" w:firstLine="0"/>
-              <w:jc w:val="center"/>
-              <w:rPr>
-                <w:rFonts w:hint="eastAsia"/>
-              </w:rPr>
             </w:pPr>
             <w:r>
               <w:rPr>
@@ -24224,7 +24271,6 @@
               <w:rPr>
                 <w:rFonts w:hint="eastAsia"/>
               </w:rPr>
-              <w:lastRenderedPageBreak/>
               <w:t xml:space="preserve"> </w:t>
             </w:r>
             <w:r>
@@ -24433,13 +24479,7 @@
               <w:t>SELECT</w:t>
             </w:r>
             <w:r>
-              <w:t xml:space="preserve"> share</w:t>
-            </w:r>
-            <w:r>
-              <w:t>_from</w:t>
-            </w:r>
-            <w:r>
-              <w:t xml:space="preserve"> = * </w:t>
+              <w:t xml:space="preserve"> share_from = * </w:t>
             </w:r>
           </w:p>
           <w:p>
@@ -24456,13 +24496,7 @@
               <w:t>FROM</w:t>
             </w:r>
             <w:r>
-              <w:t xml:space="preserve"> </w:t>
-            </w:r>
-            <w:r>
-              <w:t>line</w:t>
-            </w:r>
-            <w:r>
-              <w:t>_table</w:t>
+              <w:t xml:space="preserve"> line_table</w:t>
             </w:r>
             <w:r>
               <w:tab/>
@@ -24474,9 +24508,6 @@
                 <w:tab w:val="left" w:pos="2355"/>
               </w:tabs>
               <w:ind w:firstLineChars="300" w:firstLine="723"/>
-              <w:rPr>
-                <w:rFonts w:hint="eastAsia"/>
-              </w:rPr>
             </w:pPr>
             <w:r>
               <w:rPr>
@@ -24485,13 +24516,7 @@
               <w:t>WHERE</w:t>
             </w:r>
             <w:r>
-              <w:t xml:space="preserve"> id1 == </w:t>
-            </w:r>
-            <w:r>
-              <w:t>line</w:t>
-            </w:r>
-            <w:r>
-              <w:t>.id</w:t>
+              <w:t xml:space="preserve"> id1 == line.id</w:t>
             </w:r>
           </w:p>
           <w:p>
@@ -24591,9 +24616,6 @@
           <w:p>
             <w:pPr>
               <w:ind w:firstLineChars="0" w:firstLine="0"/>
-              <w:rPr>
-                <w:rFonts w:hint="eastAsia"/>
-              </w:rPr>
             </w:pPr>
             <w:r>
               <w:t xml:space="preserve">            </w:t>
@@ -24671,44 +24693,120 @@
               <w:t>FROM</w:t>
             </w:r>
             <w:r>
+              <w:t xml:space="preserve"> platform_table</w:t>
+            </w:r>
+          </w:p>
+          <w:p>
+            <w:pPr>
+              <w:ind w:firstLineChars="0" w:firstLine="0"/>
+            </w:pPr>
+            <w:r>
+              <w:t xml:space="preserve">            </w:t>
+            </w:r>
+            <w:r>
+              <w:rPr>
+                <w:b/>
+              </w:rPr>
+              <w:t>WHERE</w:t>
+            </w:r>
+            <w:r>
+              <w:t xml:space="preserve"> id2 == platform.id</w:t>
+            </w:r>
+          </w:p>
+          <w:p>
+            <w:pPr>
+              <w:ind w:firstLineChars="0" w:firstLine="0"/>
+              <w:rPr>
+                <w:b/>
+              </w:rPr>
+            </w:pPr>
+            <w:r>
+              <w:t xml:space="preserve">       </w:t>
+            </w:r>
+            <w:r>
+              <w:rPr>
+                <w:b/>
+              </w:rPr>
+              <w:t>END IF</w:t>
+            </w:r>
+          </w:p>
+          <w:p>
+            <w:pPr>
+              <w:ind w:firstLineChars="0" w:firstLine="0"/>
+            </w:pPr>
+          </w:p>
+          <w:p>
+            <w:pPr>
+              <w:ind w:firstLineChars="0" w:firstLine="0"/>
+            </w:pPr>
+            <w:r>
+              <w:rPr>
+                <w:rFonts w:hint="eastAsia"/>
+              </w:rPr>
               <w:t xml:space="preserve"> </w:t>
             </w:r>
             <w:r>
-              <w:t>platform</w:t>
-            </w:r>
-            <w:r>
-              <w:t>_table</w:t>
-            </w:r>
-          </w:p>
-          <w:p>
-            <w:pPr>
-              <w:ind w:firstLineChars="0" w:firstLine="0"/>
-            </w:pPr>
-            <w:r>
+              <w:t xml:space="preserve">      share(share_from, share_to, share_info)</w:t>
+            </w:r>
+          </w:p>
+          <w:p>
+            <w:pPr>
+              <w:ind w:firstLineChars="0" w:firstLine="0"/>
+            </w:pPr>
+          </w:p>
+          <w:p>
+            <w:pPr>
+              <w:ind w:firstLineChars="0" w:firstLine="0"/>
+            </w:pPr>
+            <w:r>
+              <w:t xml:space="preserve">       </w:t>
+            </w:r>
+            <w:r>
+              <w:rPr>
+                <w:b/>
+              </w:rPr>
+              <w:t>IF</w:t>
+            </w:r>
+            <w:r>
+              <w:t xml:space="preserve"> </w:t>
+            </w:r>
+            <w:r>
+              <w:rPr>
+                <w:rFonts w:hint="eastAsia"/>
+              </w:rPr>
+              <w:t>error</w:t>
+            </w:r>
+          </w:p>
+          <w:p>
+            <w:pPr>
+              <w:ind w:firstLineChars="0" w:firstLine="0"/>
+            </w:pPr>
+            <w:r>
+              <w:lastRenderedPageBreak/>
               <w:t xml:space="preserve">            </w:t>
             </w:r>
             <w:r>
               <w:rPr>
                 <w:b/>
               </w:rPr>
-              <w:t>WHERE</w:t>
-            </w:r>
-            <w:r>
-              <w:t xml:space="preserve"> id2 == </w:t>
-            </w:r>
-            <w:r>
-              <w:t>platform</w:t>
-            </w:r>
-            <w:r>
-              <w:t>.id</w:t>
-            </w:r>
-          </w:p>
-          <w:p>
-            <w:pPr>
-              <w:ind w:firstLineChars="0" w:firstLine="0"/>
+              <w:t xml:space="preserve">RETURN </w:t>
+            </w:r>
+            <w:r>
               <w:rPr>
                 <w:b/>
               </w:rPr>
+              <w:t xml:space="preserve"> </w:t>
+            </w:r>
+            <w:r>
+              <w:rPr>
+                <w:rFonts w:hint="eastAsia"/>
+              </w:rPr>
+              <w:t>false</w:t>
+            </w:r>
+          </w:p>
+          <w:p>
+            <w:pPr>
+              <w:ind w:firstLineChars="0" w:firstLine="0"/>
             </w:pPr>
             <w:r>
               <w:t xml:space="preserve">       </w:t>
@@ -24717,116 +24815,23 @@
               <w:rPr>
                 <w:b/>
               </w:rPr>
-              <w:t>END IF</w:t>
-            </w:r>
-          </w:p>
-          <w:p>
-            <w:pPr>
-              <w:ind w:firstLineChars="0" w:firstLine="0"/>
-              <w:rPr>
-                <w:rFonts w:hint="eastAsia"/>
-              </w:rPr>
-            </w:pPr>
-          </w:p>
-          <w:p>
-            <w:pPr>
-              <w:ind w:firstLineChars="0" w:firstLine="0"/>
-            </w:pPr>
-            <w:r>
-              <w:rPr>
-                <w:rFonts w:hint="eastAsia"/>
-              </w:rPr>
+              <w:t>ELSE</w:t>
+            </w:r>
+            <w:r>
               <w:t xml:space="preserve"> </w:t>
             </w:r>
-            <w:r>
-              <w:t xml:space="preserve">      share(share_from, share_to, share_info)</w:t>
-            </w:r>
-          </w:p>
-          <w:p>
-            <w:pPr>
-              <w:ind w:firstLineChars="0" w:firstLine="0"/>
-              <w:rPr>
-                <w:rFonts w:hint="eastAsia"/>
-              </w:rPr>
-            </w:pPr>
-          </w:p>
-          <w:p>
-            <w:pPr>
-              <w:ind w:firstLineChars="0" w:firstLine="0"/>
-            </w:pPr>
-            <w:r>
-              <w:t xml:space="preserve">       </w:t>
+          </w:p>
+          <w:p>
+            <w:pPr>
+              <w:ind w:firstLineChars="0" w:firstLine="0"/>
+            </w:pPr>
+            <w:r>
+              <w:t xml:space="preserve">            </w:t>
             </w:r>
             <w:r>
               <w:rPr>
                 <w:b/>
               </w:rPr>
-              <w:t>IF</w:t>
-            </w:r>
-            <w:r>
-              <w:t xml:space="preserve"> </w:t>
-            </w:r>
-            <w:r>
-              <w:rPr>
-                <w:rFonts w:hint="eastAsia"/>
-              </w:rPr>
-              <w:t>error</w:t>
-            </w:r>
-          </w:p>
-          <w:p>
-            <w:pPr>
-              <w:ind w:firstLineChars="0" w:firstLine="0"/>
-            </w:pPr>
-            <w:r>
-              <w:t xml:space="preserve">            </w:t>
-            </w:r>
-            <w:r>
-              <w:rPr>
-                <w:b/>
-              </w:rPr>
-              <w:t xml:space="preserve">RETURN </w:t>
-            </w:r>
-            <w:r>
-              <w:rPr>
-                <w:b/>
-              </w:rPr>
-              <w:t xml:space="preserve"> </w:t>
-            </w:r>
-            <w:r>
-              <w:rPr>
-                <w:rFonts w:hint="eastAsia"/>
-              </w:rPr>
-              <w:t>false</w:t>
-            </w:r>
-          </w:p>
-          <w:p>
-            <w:pPr>
-              <w:ind w:firstLineChars="0" w:firstLine="0"/>
-            </w:pPr>
-            <w:r>
-              <w:t xml:space="preserve">       </w:t>
-            </w:r>
-            <w:r>
-              <w:rPr>
-                <w:b/>
-              </w:rPr>
-              <w:t>ELSE</w:t>
-            </w:r>
-            <w:r>
-              <w:t xml:space="preserve"> </w:t>
-            </w:r>
-          </w:p>
-          <w:p>
-            <w:pPr>
-              <w:ind w:firstLineChars="0" w:firstLine="0"/>
-            </w:pPr>
-            <w:r>
-              <w:t xml:space="preserve">            </w:t>
-            </w:r>
-            <w:r>
-              <w:rPr>
-                <w:b/>
-              </w:rPr>
               <w:t>RETURN</w:t>
             </w:r>
             <w:r>
@@ -24844,7 +24849,6 @@
               <w:ind w:firstLineChars="0" w:firstLine="0"/>
             </w:pPr>
             <w:r>
-              <w:lastRenderedPageBreak/>
               <w:t xml:space="preserve">       </w:t>
             </w:r>
             <w:r>
@@ -24871,9 +24875,6 @@
     <w:p>
       <w:pPr>
         <w:ind w:firstLineChars="83" w:firstLine="199"/>
-        <w:rPr>
-          <w:rFonts w:hint="eastAsia"/>
-        </w:rPr>
       </w:pPr>
     </w:p>
     <w:p>
@@ -24914,9 +24915,6 @@
       <w:pPr>
         <w:pStyle w:val="2"/>
         <w:ind w:firstLine="151"/>
-        <w:rPr>
-          <w:rFonts w:hint="eastAsia"/>
-        </w:rPr>
       </w:pPr>
       <w:bookmarkStart w:id="62" w:name="_Toc23175297"/>
       <w:r>
@@ -25086,7 +25084,7 @@
         <w:rStyle w:val="ad"/>
         <w:noProof/>
       </w:rPr>
-      <w:t>4</w:t>
+      <w:t>45</w:t>
     </w:r>
     <w:r>
       <w:rPr>

</xml_diff>